<commit_message>
Built-in Directives, starting with forms
</commit_message>
<xml_diff>
--- a/Notes.docx
+++ b/Notes.docx
@@ -1541,33 +1541,721 @@
       </w:r>
     </w:p>
     <w:p/>
-    <w:p>
-      <w:proofErr w:type="spellStart"/>
-      <w:r>
-        <w:t>Continuar</w:t>
-      </w:r>
-      <w:proofErr w:type="spellEnd"/>
+    <w:p/>
+    <w:p/>
+    <w:p/>
+    <w:p/>
+    <w:p/>
+    <w:p/>
+    <w:p/>
+    <w:p/>
+    <w:p>
+      <w:hyperlink r:id="rId5" w:history="1">
+        <w:r>
+          <w:rPr>
+            <w:rStyle w:val="Hyperlink"/>
+          </w:rPr>
+          <w:t>https://angular.io/guide/styleguide</w:t>
+        </w:r>
+      </w:hyperlink>
+    </w:p>
+    <w:p>
+      <w:pPr>
+        <w:jc w:val="center"/>
+        <w:rPr>
+          <w:b/>
+          <w:sz w:val="28"/>
+          <w:szCs w:val="28"/>
+        </w:rPr>
+      </w:pPr>
+      <w:r>
+        <w:rPr>
+          <w:b/>
+          <w:sz w:val="28"/>
+          <w:szCs w:val="28"/>
+        </w:rPr>
+        <w:t xml:space="preserve">Angular Standards </w:t>
+      </w:r>
+    </w:p>
+    <w:p/>
+    <w:p>
+      <w:pPr>
+        <w:pStyle w:val="ListParagraph"/>
+        <w:numPr>
+          <w:ilvl w:val="0"/>
+          <w:numId w:val="7"/>
+        </w:numPr>
+      </w:pPr>
+      <w:r>
+        <w:t>400 lines per file</w:t>
+      </w:r>
+    </w:p>
+    <w:p>
+      <w:pPr>
+        <w:pStyle w:val="ListParagraph"/>
+        <w:numPr>
+          <w:ilvl w:val="0"/>
+          <w:numId w:val="7"/>
+        </w:numPr>
+      </w:pPr>
+      <w:r>
+        <w:t xml:space="preserve">Single </w:t>
+      </w:r>
+      <w:proofErr w:type="spellStart"/>
+      <w:r>
+        <w:t>Responsability</w:t>
+      </w:r>
+      <w:proofErr w:type="spellEnd"/>
+      <w:r>
+        <w:t xml:space="preserve"> Principle</w:t>
+      </w:r>
+    </w:p>
+    <w:p>
+      <w:pPr>
+        <w:pStyle w:val="ListParagraph"/>
+        <w:numPr>
+          <w:ilvl w:val="0"/>
+          <w:numId w:val="7"/>
+        </w:numPr>
+      </w:pPr>
+      <w:proofErr w:type="gramStart"/>
+      <w:r>
+        <w:t xml:space="preserve">Functions </w:t>
+      </w:r>
+      <w:r>
+        <w:t xml:space="preserve"> 75</w:t>
+      </w:r>
+      <w:proofErr w:type="gramEnd"/>
+      <w:r>
+        <w:t xml:space="preserve"> line</w:t>
+      </w:r>
+    </w:p>
+    <w:p>
+      <w:pPr>
+        <w:pStyle w:val="ListParagraph"/>
+        <w:numPr>
+          <w:ilvl w:val="0"/>
+          <w:numId w:val="7"/>
+        </w:numPr>
+      </w:pPr>
+      <w:proofErr w:type="spellStart"/>
+      <w:proofErr w:type="gramStart"/>
+      <w:r>
+        <w:t>feature.type</w:t>
+      </w:r>
+      <w:proofErr w:type="gramEnd"/>
+      <w:r>
+        <w:t>.ts</w:t>
+      </w:r>
+      <w:proofErr w:type="spellEnd"/>
+      <w:r>
+        <w:t xml:space="preserve"> =  type= .model, .component, .module, .</w:t>
+      </w:r>
+      <w:r>
+        <w:t>service, , .pipe,</w:t>
+      </w:r>
       <w:r>
         <w:t xml:space="preserve"> </w:t>
       </w:r>
-      <w:proofErr w:type="spellStart"/>
-      <w:r>
-        <w:t>en</w:t>
-      </w:r>
-      <w:proofErr w:type="spellEnd"/>
-      <w:r>
+      <w:r>
+        <w:t>.directive</w:t>
+      </w:r>
+    </w:p>
+    <w:p>
+      <w:pPr>
+        <w:pStyle w:val="ListParagraph"/>
+        <w:numPr>
+          <w:ilvl w:val="0"/>
+          <w:numId w:val="7"/>
+        </w:numPr>
+      </w:pPr>
+      <w:r>
+        <w:t>Do append the symbol name with the conventional suffix (such as Component, Directive, Module, Pipe, or Service) for a thing of that type.</w:t>
+      </w:r>
+    </w:p>
+    <w:p>
+      <w:pPr>
+        <w:pStyle w:val="ListParagraph"/>
+        <w:numPr>
+          <w:ilvl w:val="0"/>
+          <w:numId w:val="7"/>
+        </w:numPr>
+      </w:pPr>
+      <w:r>
+        <w:t>A few terms are unambiguously services. They typically indicate agency by ending in "-</w:t>
+      </w:r>
+      <w:proofErr w:type="spellStart"/>
+      <w:r>
+        <w:t>er</w:t>
+      </w:r>
+      <w:proofErr w:type="spellEnd"/>
+      <w:r>
+        <w:t xml:space="preserve">". You may prefer to name a service that logs messages Logger rather than </w:t>
+      </w:r>
+      <w:proofErr w:type="spellStart"/>
+      <w:r>
+        <w:t>LoggerService</w:t>
+      </w:r>
+      <w:proofErr w:type="spellEnd"/>
+      <w:r>
+        <w:t>. Decide if this exception is agreeable in your project. As always, strive for consistency.</w:t>
+      </w:r>
+    </w:p>
+    <w:p>
+      <w:pPr>
+        <w:pStyle w:val="ListParagraph"/>
+        <w:numPr>
+          <w:ilvl w:val="0"/>
+          <w:numId w:val="7"/>
+        </w:numPr>
+      </w:pPr>
+      <w:r>
+        <w:t xml:space="preserve">Avoid putting app logic in </w:t>
+      </w:r>
+      <w:proofErr w:type="spellStart"/>
+      <w:r>
+        <w:t>main.ts</w:t>
+      </w:r>
+      <w:proofErr w:type="spellEnd"/>
+      <w:r>
+        <w:t>. Instead, consider placing it in a component or service.</w:t>
+      </w:r>
+    </w:p>
+    <w:p>
+      <w:pPr>
+        <w:pStyle w:val="ListParagraph"/>
+        <w:numPr>
+          <w:ilvl w:val="0"/>
+          <w:numId w:val="7"/>
+        </w:numPr>
+      </w:pPr>
+      <w:r>
+        <w:t>Do use a hyphenated, lowercase element selector value (e.g. admin-users).</w:t>
+      </w:r>
+    </w:p>
+    <w:p>
+      <w:pPr>
+        <w:pStyle w:val="ListParagraph"/>
+        <w:numPr>
+          <w:ilvl w:val="0"/>
+          <w:numId w:val="7"/>
+        </w:numPr>
+      </w:pPr>
+      <w:r>
+        <w:t>upper camel case when naming classes.</w:t>
+      </w:r>
+    </w:p>
+    <w:p>
+      <w:pPr>
+        <w:pStyle w:val="ListParagraph"/>
+        <w:numPr>
+          <w:ilvl w:val="0"/>
+          <w:numId w:val="7"/>
+        </w:numPr>
+        <w:rPr>
+          <w:rStyle w:val="com"/>
+        </w:rPr>
+      </w:pPr>
+      <w:r>
+        <w:rPr>
+          <w:rStyle w:val="kwd"/>
+          <w:rFonts w:ascii="Courier New" w:hAnsi="Courier New" w:cs="Courier New"/>
+          <w:color w:val="0000FF"/>
+          <w:sz w:val="19"/>
+          <w:szCs w:val="19"/>
+        </w:rPr>
+        <w:t>export</w:t>
+      </w:r>
+      <w:r>
+        <w:rPr>
+          <w:rStyle w:val="pln"/>
+          <w:rFonts w:ascii="Courier New" w:hAnsi="Courier New" w:cs="Courier New"/>
+          <w:color w:val="000000"/>
+          <w:sz w:val="19"/>
+          <w:szCs w:val="19"/>
+        </w:rPr>
         <w:t xml:space="preserve"> </w:t>
       </w:r>
       <w:proofErr w:type="spellStart"/>
       <w:r>
-        <w:t>pagina</w:t>
-      </w:r>
-      <w:proofErr w:type="spellEnd"/>
-      <w:r>
-        <w:t xml:space="preserve"> 140</w:t>
+        <w:rPr>
+          <w:rStyle w:val="kwd"/>
+          <w:rFonts w:ascii="Courier New" w:hAnsi="Courier New" w:cs="Courier New"/>
+          <w:color w:val="0000FF"/>
+          <w:sz w:val="19"/>
+          <w:szCs w:val="19"/>
+        </w:rPr>
+        <w:t>const</w:t>
+      </w:r>
+      <w:proofErr w:type="spellEnd"/>
+      <w:r>
+        <w:rPr>
+          <w:rStyle w:val="pln"/>
+          <w:rFonts w:ascii="Courier New" w:hAnsi="Courier New" w:cs="Courier New"/>
+          <w:color w:val="000000"/>
+          <w:sz w:val="19"/>
+          <w:szCs w:val="19"/>
+        </w:rPr>
+        <w:t xml:space="preserve"> </w:t>
+      </w:r>
+      <w:proofErr w:type="spellStart"/>
+      <w:r>
+        <w:rPr>
+          <w:rStyle w:val="pln"/>
+          <w:rFonts w:ascii="Courier New" w:hAnsi="Courier New" w:cs="Courier New"/>
+          <w:color w:val="000000"/>
+          <w:sz w:val="19"/>
+          <w:szCs w:val="19"/>
+        </w:rPr>
+        <w:t>mockHeroes</w:t>
+      </w:r>
+      <w:proofErr w:type="spellEnd"/>
+      <w:r>
+        <w:rPr>
+          <w:rStyle w:val="pln"/>
+          <w:rFonts w:ascii="Courier New" w:hAnsi="Courier New" w:cs="Courier New"/>
+          <w:color w:val="000000"/>
+          <w:sz w:val="19"/>
+          <w:szCs w:val="19"/>
+        </w:rPr>
+        <w:t xml:space="preserve"> </w:t>
+      </w:r>
+      <w:r>
+        <w:rPr>
+          <w:rStyle w:val="pun"/>
+          <w:rFonts w:ascii="Courier New" w:hAnsi="Courier New" w:cs="Courier New"/>
+          <w:color w:val="666600"/>
+          <w:sz w:val="19"/>
+          <w:szCs w:val="19"/>
+        </w:rPr>
+        <w:t>=</w:t>
+      </w:r>
+      <w:r>
+        <w:rPr>
+          <w:rStyle w:val="pln"/>
+          <w:rFonts w:ascii="Courier New" w:hAnsi="Courier New" w:cs="Courier New"/>
+          <w:color w:val="000000"/>
+          <w:sz w:val="19"/>
+          <w:szCs w:val="19"/>
+        </w:rPr>
+        <w:t xml:space="preserve"> </w:t>
+      </w:r>
+      <w:r>
+        <w:rPr>
+          <w:rStyle w:val="pun"/>
+          <w:rFonts w:ascii="Courier New" w:hAnsi="Courier New" w:cs="Courier New"/>
+          <w:color w:val="666600"/>
+          <w:sz w:val="19"/>
+          <w:szCs w:val="19"/>
+        </w:rPr>
+        <w:t>[</w:t>
+      </w:r>
+      <w:r>
+        <w:rPr>
+          <w:rStyle w:val="str"/>
+          <w:rFonts w:ascii="Courier New" w:hAnsi="Courier New" w:cs="Courier New"/>
+          <w:color w:val="880000"/>
+          <w:sz w:val="19"/>
+          <w:szCs w:val="19"/>
+        </w:rPr>
+        <w:t>'Sam'</w:t>
+      </w:r>
+      <w:r>
+        <w:rPr>
+          <w:rStyle w:val="pun"/>
+          <w:rFonts w:ascii="Courier New" w:hAnsi="Courier New" w:cs="Courier New"/>
+          <w:color w:val="666600"/>
+          <w:sz w:val="19"/>
+          <w:szCs w:val="19"/>
+        </w:rPr>
+        <w:t>,</w:t>
+      </w:r>
+      <w:r>
+        <w:rPr>
+          <w:rStyle w:val="pln"/>
+          <w:rFonts w:ascii="Courier New" w:hAnsi="Courier New" w:cs="Courier New"/>
+          <w:color w:val="000000"/>
+          <w:sz w:val="19"/>
+          <w:szCs w:val="19"/>
+        </w:rPr>
+        <w:t xml:space="preserve"> </w:t>
+      </w:r>
+      <w:r>
+        <w:rPr>
+          <w:rStyle w:val="str"/>
+          <w:rFonts w:ascii="Courier New" w:hAnsi="Courier New" w:cs="Courier New"/>
+          <w:color w:val="880000"/>
+          <w:sz w:val="19"/>
+          <w:szCs w:val="19"/>
+        </w:rPr>
+        <w:t>'Jill'</w:t>
+      </w:r>
+      <w:r>
+        <w:rPr>
+          <w:rStyle w:val="pun"/>
+          <w:rFonts w:ascii="Courier New" w:hAnsi="Courier New" w:cs="Courier New"/>
+          <w:color w:val="666600"/>
+          <w:sz w:val="19"/>
+          <w:szCs w:val="19"/>
+        </w:rPr>
+        <w:t>];</w:t>
+      </w:r>
+      <w:r>
+        <w:rPr>
+          <w:rStyle w:val="pln"/>
+          <w:rFonts w:ascii="Courier New" w:hAnsi="Courier New" w:cs="Courier New"/>
+          <w:color w:val="000000"/>
+          <w:sz w:val="19"/>
+          <w:szCs w:val="19"/>
+        </w:rPr>
+        <w:t xml:space="preserve"> </w:t>
+      </w:r>
+      <w:r>
+        <w:rPr>
+          <w:rStyle w:val="com"/>
+          <w:rFonts w:ascii="Courier New" w:hAnsi="Courier New" w:cs="Courier New"/>
+          <w:color w:val="006600"/>
+          <w:sz w:val="19"/>
+          <w:szCs w:val="19"/>
+        </w:rPr>
+        <w:t>// prefer</w:t>
+      </w:r>
+    </w:p>
+    <w:p>
+      <w:pPr>
+        <w:pStyle w:val="ListParagraph"/>
+        <w:numPr>
+          <w:ilvl w:val="0"/>
+          <w:numId w:val="7"/>
+        </w:numPr>
+      </w:pPr>
+      <w:r>
+        <w:t>private _</w:t>
+      </w:r>
+      <w:proofErr w:type="spellStart"/>
+      <w:r>
+        <w:t>toastCount</w:t>
+      </w:r>
+      <w:proofErr w:type="spellEnd"/>
+      <w:r>
+        <w:t>: number;</w:t>
+      </w:r>
+      <w:r>
+        <w:t xml:space="preserve"> underscore for private attributes</w:t>
+      </w:r>
+    </w:p>
+    <w:p>
+      <w:pPr>
+        <w:pStyle w:val="ListParagraph"/>
+        <w:numPr>
+          <w:ilvl w:val="0"/>
+          <w:numId w:val="7"/>
+        </w:numPr>
+      </w:pPr>
+      <w:r>
+        <w:t>Consider leaving one empty line between third party imports and application imports.</w:t>
+      </w:r>
+    </w:p>
+    <w:p>
+      <w:pPr>
+        <w:pStyle w:val="ListParagraph"/>
+        <w:numPr>
+          <w:ilvl w:val="0"/>
+          <w:numId w:val="7"/>
+        </w:numPr>
+      </w:pPr>
+      <w:r>
+        <w:t>Consider listing import lines alphabetized by the module.</w:t>
+      </w:r>
+    </w:p>
+    <w:p>
+      <w:pPr>
+        <w:pStyle w:val="ListParagraph"/>
+        <w:numPr>
+          <w:ilvl w:val="0"/>
+          <w:numId w:val="7"/>
+        </w:numPr>
+      </w:pPr>
+      <w:r>
+        <w:t>Feature modules</w:t>
+      </w:r>
+    </w:p>
+    <w:p>
+      <w:pPr>
+        <w:pStyle w:val="ListParagraph"/>
+        <w:numPr>
+          <w:ilvl w:val="0"/>
+          <w:numId w:val="7"/>
+        </w:numPr>
+      </w:pPr>
+      <w:r>
+        <w:t xml:space="preserve">Do declare all components, directives, and pipes in the </w:t>
+      </w:r>
+      <w:proofErr w:type="spellStart"/>
+      <w:r>
+        <w:t>SharedModule</w:t>
+      </w:r>
+      <w:proofErr w:type="spellEnd"/>
+      <w:r>
+        <w:t>.</w:t>
+      </w:r>
+      <w:r>
+        <w:t xml:space="preserve"> // </w:t>
+      </w:r>
+      <w:r>
+        <w:t>Avoid providing services in shared modules.</w:t>
+      </w:r>
+    </w:p>
+    <w:p>
+      <w:pPr>
+        <w:pStyle w:val="ListParagraph"/>
+        <w:numPr>
+          <w:ilvl w:val="0"/>
+          <w:numId w:val="7"/>
+        </w:numPr>
+      </w:pPr>
+      <w:r>
+        <w:t xml:space="preserve">Consider calling the application-wide core module, </w:t>
+      </w:r>
+      <w:proofErr w:type="spellStart"/>
+      <w:r>
+        <w:t>CoreModule</w:t>
+      </w:r>
+      <w:proofErr w:type="spellEnd"/>
+      <w:r>
+        <w:t>. Add Services here</w:t>
+      </w:r>
+    </w:p>
+    <w:p>
+      <w:pPr>
+        <w:pStyle w:val="ListParagraph"/>
+        <w:numPr>
+          <w:ilvl w:val="0"/>
+          <w:numId w:val="7"/>
+        </w:numPr>
+      </w:pPr>
+      <w:r>
+        <w:t xml:space="preserve">Avoid importing the </w:t>
+      </w:r>
+      <w:proofErr w:type="spellStart"/>
+      <w:r>
+        <w:t>CoreModule</w:t>
+      </w:r>
+      <w:proofErr w:type="spellEnd"/>
+      <w:r>
+        <w:t xml:space="preserve"> anywhere except in the </w:t>
+      </w:r>
+      <w:proofErr w:type="spellStart"/>
+      <w:r>
+        <w:t>AppModule</w:t>
+      </w:r>
+      <w:proofErr w:type="spellEnd"/>
+      <w:r>
+        <w:t>.</w:t>
+      </w:r>
+    </w:p>
+    <w:p>
+      <w:pPr>
+        <w:pStyle w:val="ListParagraph"/>
+        <w:numPr>
+          <w:ilvl w:val="0"/>
+          <w:numId w:val="7"/>
+        </w:numPr>
+      </w:pPr>
+      <w:r>
+        <w:t>Avoid allowing modules in sibling and parent folders to directly import a module in a lazy loaded feature.</w:t>
+      </w:r>
+    </w:p>
+    <w:p>
+      <w:pPr>
+        <w:pStyle w:val="ListParagraph"/>
+        <w:numPr>
+          <w:ilvl w:val="0"/>
+          <w:numId w:val="7"/>
+        </w:numPr>
+      </w:pPr>
+      <w:r>
+        <w:t>Do use dashed-case or kebab-case for naming the element selectors of components.</w:t>
+      </w:r>
+    </w:p>
+    <w:p>
+      <w:pPr>
+        <w:pStyle w:val="ListParagraph"/>
+        <w:numPr>
+          <w:ilvl w:val="0"/>
+          <w:numId w:val="7"/>
+        </w:numPr>
+      </w:pPr>
+      <w:r>
+        <w:t>Avoid input and output aliases except when it serves an important purpose.</w:t>
+      </w:r>
+    </w:p>
+    <w:p>
+      <w:pPr>
+        <w:pStyle w:val="ListParagraph"/>
+        <w:numPr>
+          <w:ilvl w:val="0"/>
+          <w:numId w:val="7"/>
+        </w:numPr>
+      </w:pPr>
+      <w:r>
+        <w:t>Do place private members after public members, alphabetized.</w:t>
+      </w:r>
+    </w:p>
+    <w:p>
+      <w:pPr>
+        <w:pStyle w:val="ListParagraph"/>
+        <w:numPr>
+          <w:ilvl w:val="0"/>
+          <w:numId w:val="7"/>
+        </w:numPr>
+      </w:pPr>
+      <w:r>
+        <w:t>Do limit logic in a component to only that required for the view. All other logic should be delegated to services.</w:t>
+      </w:r>
+    </w:p>
+    <w:p>
+      <w:pPr>
+        <w:pStyle w:val="ListParagraph"/>
+        <w:numPr>
+          <w:ilvl w:val="0"/>
+          <w:numId w:val="7"/>
+        </w:numPr>
+      </w:pPr>
+      <w:r>
+        <w:t>Do name events without the prefix on.</w:t>
+      </w:r>
+    </w:p>
+    <w:p>
+      <w:pPr>
+        <w:pStyle w:val="ListParagraph"/>
+        <w:numPr>
+          <w:ilvl w:val="0"/>
+          <w:numId w:val="7"/>
+        </w:numPr>
+      </w:pPr>
+      <w:r>
+        <w:t>Do name event handler methods with the prefix on followed by the event name.</w:t>
+      </w:r>
+    </w:p>
+    <w:p>
+      <w:pPr>
+        <w:pStyle w:val="ListParagraph"/>
+        <w:numPr>
+          <w:ilvl w:val="0"/>
+          <w:numId w:val="7"/>
+        </w:numPr>
+      </w:pPr>
+      <w:r>
+        <w:t>Do put presentation logic in the component class, and not in the template.</w:t>
+      </w:r>
+    </w:p>
+    <w:p>
+      <w:pPr>
+        <w:pStyle w:val="ListParagraph"/>
+        <w:numPr>
+          <w:ilvl w:val="0"/>
+          <w:numId w:val="7"/>
+        </w:numPr>
+      </w:pPr>
+      <w:r>
+        <w:t>Do use attribute directives when you have presentation logic without a template.</w:t>
+      </w:r>
+    </w:p>
+    <w:p>
+      <w:pPr>
+        <w:pStyle w:val="ListParagraph"/>
+        <w:numPr>
+          <w:ilvl w:val="0"/>
+          <w:numId w:val="7"/>
+        </w:numPr>
+        <w:rPr>
+          <w:color w:val="FF0000"/>
+        </w:rPr>
+      </w:pPr>
+      <w:proofErr w:type="spellStart"/>
+      <w:r>
+        <w:rPr>
+          <w:color w:val="FF0000"/>
+        </w:rPr>
+        <w:t>HostListener</w:t>
+      </w:r>
+      <w:proofErr w:type="spellEnd"/>
+      <w:r>
+        <w:rPr>
+          <w:color w:val="FF0000"/>
+        </w:rPr>
+        <w:t>/</w:t>
+      </w:r>
+      <w:proofErr w:type="spellStart"/>
+      <w:r>
+        <w:rPr>
+          <w:color w:val="FF0000"/>
+        </w:rPr>
+        <w:t>HostBinding</w:t>
+      </w:r>
+      <w:proofErr w:type="spellEnd"/>
+      <w:r>
+        <w:rPr>
+          <w:color w:val="FF0000"/>
+        </w:rPr>
+        <w:t xml:space="preserve"> decorators versus host metadata</w:t>
+      </w:r>
+      <w:r>
+        <w:rPr>
+          <w:color w:val="FF0000"/>
+        </w:rPr>
+        <w:t xml:space="preserve"> </w:t>
+      </w:r>
+      <w:r>
+        <w:rPr>
+          <w:color w:val="FF0000"/>
+        </w:rPr>
+        <w:t>Not clear.</w:t>
+      </w:r>
+    </w:p>
+    <w:p>
+      <w:pPr>
+        <w:pStyle w:val="ListParagraph"/>
+        <w:numPr>
+          <w:ilvl w:val="0"/>
+          <w:numId w:val="7"/>
+        </w:numPr>
+      </w:pPr>
+      <w:r>
+        <w:t>Do use the @</w:t>
+      </w:r>
+      <w:proofErr w:type="gramStart"/>
+      <w:r>
+        <w:t>Injectable(</w:t>
+      </w:r>
+      <w:proofErr w:type="gramEnd"/>
+      <w:r>
+        <w:t>) class decorator instead of the @Inject parameter decorator when using types as tokens for the dependencies of a service.</w:t>
+      </w:r>
+    </w:p>
+    <w:p>
+      <w:pPr>
+        <w:pStyle w:val="ListParagraph"/>
+        <w:numPr>
+          <w:ilvl w:val="0"/>
+          <w:numId w:val="7"/>
+        </w:numPr>
+        <w:rPr>
+          <w:color w:val="FF0000"/>
+        </w:rPr>
+      </w:pPr>
+    </w:p>
+    <w:p/>
+    <w:p>
+      <w:r>
+        <w:t xml:space="preserve">Continue reading page </w:t>
       </w:r>
       <w:bookmarkStart w:id="0" w:name="_GoBack"/>
       <w:bookmarkEnd w:id="0"/>
+      <w:r>
+        <w:t>161</w:t>
+      </w:r>
     </w:p>
     <w:sectPr>
       <w:pgSz w:w="12240" w:h="15840"/>
@@ -1982,6 +2670,95 @@
     </w:lvl>
   </w:abstractNum>
   <w:abstractNum w:abstractNumId="4" w15:restartNumberingAfterBreak="0">
+    <w:nsid w:val="1EDD2A60"/>
+    <w:multiLevelType w:val="hybridMultilevel"/>
+    <w:tmpl w:val="B0A40880"/>
+    <w:lvl w:ilvl="0" w:tplc="704C82B6">
+      <w:start w:val="1"/>
+      <w:numFmt w:val="decimal"/>
+      <w:lvlText w:val="%1."/>
+      <w:lvlJc w:val="left"/>
+      <w:pPr>
+        <w:ind w:left="720" w:hanging="360"/>
+      </w:pPr>
+      <w:rPr>
+        <w:color w:val="auto"/>
+      </w:rPr>
+    </w:lvl>
+    <w:lvl w:ilvl="1" w:tplc="04090019" w:tentative="1">
+      <w:start w:val="1"/>
+      <w:numFmt w:val="lowerLetter"/>
+      <w:lvlText w:val="%2."/>
+      <w:lvlJc w:val="left"/>
+      <w:pPr>
+        <w:ind w:left="1440" w:hanging="360"/>
+      </w:pPr>
+    </w:lvl>
+    <w:lvl w:ilvl="2" w:tplc="0409001B" w:tentative="1">
+      <w:start w:val="1"/>
+      <w:numFmt w:val="lowerRoman"/>
+      <w:lvlText w:val="%3."/>
+      <w:lvlJc w:val="right"/>
+      <w:pPr>
+        <w:ind w:left="2160" w:hanging="180"/>
+      </w:pPr>
+    </w:lvl>
+    <w:lvl w:ilvl="3" w:tplc="0409000F" w:tentative="1">
+      <w:start w:val="1"/>
+      <w:numFmt w:val="decimal"/>
+      <w:lvlText w:val="%4."/>
+      <w:lvlJc w:val="left"/>
+      <w:pPr>
+        <w:ind w:left="2880" w:hanging="360"/>
+      </w:pPr>
+    </w:lvl>
+    <w:lvl w:ilvl="4" w:tplc="04090019" w:tentative="1">
+      <w:start w:val="1"/>
+      <w:numFmt w:val="lowerLetter"/>
+      <w:lvlText w:val="%5."/>
+      <w:lvlJc w:val="left"/>
+      <w:pPr>
+        <w:ind w:left="3600" w:hanging="360"/>
+      </w:pPr>
+    </w:lvl>
+    <w:lvl w:ilvl="5" w:tplc="0409001B" w:tentative="1">
+      <w:start w:val="1"/>
+      <w:numFmt w:val="lowerRoman"/>
+      <w:lvlText w:val="%6."/>
+      <w:lvlJc w:val="right"/>
+      <w:pPr>
+        <w:ind w:left="4320" w:hanging="180"/>
+      </w:pPr>
+    </w:lvl>
+    <w:lvl w:ilvl="6" w:tplc="0409000F" w:tentative="1">
+      <w:start w:val="1"/>
+      <w:numFmt w:val="decimal"/>
+      <w:lvlText w:val="%7."/>
+      <w:lvlJc w:val="left"/>
+      <w:pPr>
+        <w:ind w:left="5040" w:hanging="360"/>
+      </w:pPr>
+    </w:lvl>
+    <w:lvl w:ilvl="7" w:tplc="04090019" w:tentative="1">
+      <w:start w:val="1"/>
+      <w:numFmt w:val="lowerLetter"/>
+      <w:lvlText w:val="%8."/>
+      <w:lvlJc w:val="left"/>
+      <w:pPr>
+        <w:ind w:left="5760" w:hanging="360"/>
+      </w:pPr>
+    </w:lvl>
+    <w:lvl w:ilvl="8" w:tplc="0409001B" w:tentative="1">
+      <w:start w:val="1"/>
+      <w:numFmt w:val="lowerRoman"/>
+      <w:lvlText w:val="%9."/>
+      <w:lvlJc w:val="right"/>
+      <w:pPr>
+        <w:ind w:left="6480" w:hanging="180"/>
+      </w:pPr>
+    </w:lvl>
+  </w:abstractNum>
+  <w:abstractNum w:abstractNumId="5" w15:restartNumberingAfterBreak="0">
     <w:nsid w:val="60450870"/>
     <w:multiLevelType w:val="multilevel"/>
     <w:tmpl w:val="04090021"/>
@@ -2094,7 +2871,7 @@
       </w:rPr>
     </w:lvl>
   </w:abstractNum>
-  <w:abstractNum w:abstractNumId="5" w15:restartNumberingAfterBreak="0">
+  <w:abstractNum w:abstractNumId="6" w15:restartNumberingAfterBreak="0">
     <w:nsid w:val="73637BE5"/>
     <w:multiLevelType w:val="multilevel"/>
     <w:tmpl w:val="04090021"/>
@@ -2220,10 +2997,13 @@
     <w:abstractNumId w:val="1"/>
   </w:num>
   <w:num w:numId="5">
-    <w:abstractNumId w:val="4"/>
+    <w:abstractNumId w:val="5"/>
   </w:num>
   <w:num w:numId="6">
-    <w:abstractNumId w:val="5"/>
+    <w:abstractNumId w:val="6"/>
+  </w:num>
+  <w:num w:numId="7">
+    <w:abstractNumId w:val="4"/>
   </w:num>
 </w:numbering>
 </file>
@@ -2664,6 +3444,54 @@
       <w:contextualSpacing/>
     </w:pPr>
   </w:style>
+  <w:style w:type="character" w:styleId="Hyperlink">
+    <w:name w:val="Hyperlink"/>
+    <w:basedOn w:val="DefaultParagraphFont"/>
+    <w:uiPriority w:val="99"/>
+    <w:unhideWhenUsed/>
+    <w:rsid w:val="00911C8C"/>
+    <w:rPr>
+      <w:color w:val="0563C1" w:themeColor="hyperlink"/>
+      <w:u w:val="single"/>
+    </w:rPr>
+  </w:style>
+  <w:style w:type="character" w:styleId="UnresolvedMention">
+    <w:name w:val="Unresolved Mention"/>
+    <w:basedOn w:val="DefaultParagraphFont"/>
+    <w:uiPriority w:val="99"/>
+    <w:semiHidden/>
+    <w:unhideWhenUsed/>
+    <w:rsid w:val="00911C8C"/>
+    <w:rPr>
+      <w:color w:val="808080"/>
+      <w:shd w:val="clear" w:color="auto" w:fill="E6E6E6"/>
+    </w:rPr>
+  </w:style>
+  <w:style w:type="character" w:customStyle="1" w:styleId="kwd">
+    <w:name w:val="kwd"/>
+    <w:basedOn w:val="DefaultParagraphFont"/>
+    <w:rsid w:val="0059051D"/>
+  </w:style>
+  <w:style w:type="character" w:customStyle="1" w:styleId="pln">
+    <w:name w:val="pln"/>
+    <w:basedOn w:val="DefaultParagraphFont"/>
+    <w:rsid w:val="0059051D"/>
+  </w:style>
+  <w:style w:type="character" w:customStyle="1" w:styleId="pun">
+    <w:name w:val="pun"/>
+    <w:basedOn w:val="DefaultParagraphFont"/>
+    <w:rsid w:val="0059051D"/>
+  </w:style>
+  <w:style w:type="character" w:customStyle="1" w:styleId="str">
+    <w:name w:val="str"/>
+    <w:basedOn w:val="DefaultParagraphFont"/>
+    <w:rsid w:val="0059051D"/>
+  </w:style>
+  <w:style w:type="character" w:customStyle="1" w:styleId="com">
+    <w:name w:val="com"/>
+    <w:basedOn w:val="DefaultParagraphFont"/>
+    <w:rsid w:val="0059051D"/>
+  </w:style>
 </w:styles>
 </file>
 

</xml_diff>